<commit_message>
Added Tree and Broke Conditions via RUN
</commit_message>
<xml_diff>
--- a/test.docx
+++ b/test.docx
@@ -27,6 +27,143 @@
         <w:rPr>
           <w:lang w:val="en-US"/>
         </w:rPr>
+        <w:t>SOME</w:t>
+      </w:r>
+      <w:r>
+        <w:rPr>
+          <w:lang w:val="en-US"/>
+        </w:rPr>
+        <w:t xml:space="preserve"> </w:t>
+      </w:r>
+      <w:r>
+        <w:rPr>
+          <w:color w:val="FF0000"/>
+          <w:lang w:val="en-US"/>
+        </w:rPr>
+        <w:t xml:space="preserve">IF CONDITION </w:t>
+      </w:r>
+      <w:r>
+        <w:rPr>
+          <w:color w:val="FF0000"/>
+          <w:lang w:val="en-US"/>
+        </w:rPr>
+        <w:t>4</w:t>
+      </w:r>
+      <w:r>
+        <w:rPr>
+          <w:color w:val="FF0000"/>
+          <w:lang w:val="en-US"/>
+        </w:rPr>
+        <w:t xml:space="preserve"> THEN</w:t>
+      </w:r>
+      <w:r>
+        <w:rPr>
+          <w:color w:val="FF0000"/>
+          <w:lang w:val="en-US"/>
+        </w:rPr>
+        <w:t xml:space="preserve"> </w:t>
+      </w:r>
+      <w:r>
+        <w:rPr>
+          <w:lang w:val="en-US"/>
+        </w:rPr>
+        <w:t xml:space="preserve">TEXT 1 </w:t>
+      </w:r>
+      <w:bookmarkStart w:id="0" w:name="_GoBack"/>
+      <w:r>
+        <w:rPr>
+          <w:color w:val="FF0000"/>
+          <w:lang w:val="en-US"/>
+        </w:rPr>
+        <w:t>END IF</w:t>
+      </w:r>
+      <w:r>
+        <w:rPr>
+          <w:color w:val="FF0000"/>
+          <w:lang w:val="en-US"/>
+        </w:rPr>
+        <w:t xml:space="preserve"> </w:t>
+      </w:r>
+      <w:bookmarkEnd w:id="0"/>
+      <w:r>
+        <w:rPr>
+          <w:lang w:val="en-US"/>
+        </w:rPr>
+        <w:t>TEXT</w:t>
+      </w:r>
+      <w:r>
+        <w:rPr>
+          <w:lang w:val="en-US"/>
+        </w:rPr>
+        <w:t xml:space="preserve"> </w:t>
+      </w:r>
+      <w:r>
+        <w:rPr>
+          <w:color w:val="FF0000"/>
+          <w:lang w:val="en-US"/>
+        </w:rPr>
+        <w:t>ELSE</w:t>
+      </w:r>
+      <w:r>
+        <w:rPr>
+          <w:lang w:val="en-US"/>
+        </w:rPr>
+        <w:t xml:space="preserve"> OTHER TEXT</w:t>
+      </w:r>
+      <w:r>
+        <w:rPr>
+          <w:lang w:val="en-US"/>
+        </w:rPr>
+        <w:t xml:space="preserve"> </w:t>
+      </w:r>
+      <w:r>
+        <w:rPr>
+          <w:color w:val="FF0000"/>
+          <w:lang w:val="en-US"/>
+        </w:rPr>
+        <w:t>ENDIF</w:t>
+      </w:r>
+    </w:p>
+    <w:p>
+      <w:pPr>
+        <w:rPr>
+          <w:color w:val="FF0000"/>
+          <w:lang w:val="en-US"/>
+        </w:rPr>
+      </w:pPr>
+    </w:p>
+    <w:p>
+      <w:pPr>
+        <w:rPr>
+          <w:color w:val="FF0000"/>
+          <w:lang w:val="en-US"/>
+        </w:rPr>
+      </w:pPr>
+      <w:r>
+        <w:rPr>
+          <w:color w:val="FF0000"/>
+          <w:lang w:val="en-US"/>
+        </w:rPr>
+        <w:t xml:space="preserve">IF CONDITION </w:t>
+      </w:r>
+      <w:r>
+        <w:rPr>
+          <w:color w:val="FF0000"/>
+          <w:lang w:val="en-US"/>
+        </w:rPr>
+        <w:t>2</w:t>
+      </w:r>
+      <w:r>
+        <w:rPr>
+          <w:color w:val="FF0000"/>
+          <w:lang w:val="en-US"/>
+        </w:rPr>
+        <w:t xml:space="preserve"> THEN </w:t>
+      </w:r>
+      <w:r>
+        <w:rPr>
+          <w:lang w:val="en-US"/>
+        </w:rPr>
         <w:t>SOME TEXT</w:t>
       </w:r>
       <w:r>
@@ -54,7 +191,6 @@
         </w:rPr>
         <w:t xml:space="preserve"> </w:t>
       </w:r>
-      <w:bookmarkStart w:id="0" w:name="_GoBack"/>
       <w:r>
         <w:rPr>
           <w:color w:val="FF0000"/>
@@ -62,7 +198,89 @@
         </w:rPr>
         <w:t>ENDIF</w:t>
       </w:r>
-      <w:bookmarkEnd w:id="0"/>
+    </w:p>
+    <w:p>
+      <w:pPr>
+        <w:rPr>
+          <w:color w:val="FF0000"/>
+          <w:lang w:val="en-US"/>
+        </w:rPr>
+      </w:pPr>
+    </w:p>
+    <w:p>
+      <w:pPr>
+        <w:rPr>
+          <w:color w:val="FF0000"/>
+          <w:lang w:val="en-US"/>
+        </w:rPr>
+      </w:pPr>
+      <w:r>
+        <w:rPr>
+          <w:color w:val="FF0000"/>
+          <w:lang w:val="en-US"/>
+        </w:rPr>
+        <w:t xml:space="preserve">IF CONDITION </w:t>
+      </w:r>
+      <w:r>
+        <w:rPr>
+          <w:color w:val="FF0000"/>
+          <w:lang w:val="en-US"/>
+        </w:rPr>
+        <w:t>3</w:t>
+      </w:r>
+      <w:r>
+        <w:rPr>
+          <w:color w:val="FF0000"/>
+          <w:lang w:val="en-US"/>
+        </w:rPr>
+        <w:t xml:space="preserve"> THEN </w:t>
+      </w:r>
+      <w:r>
+        <w:rPr>
+          <w:lang w:val="en-US"/>
+        </w:rPr>
+        <w:t>SOME TEXT</w:t>
+      </w:r>
+      <w:r>
+        <w:rPr>
+          <w:lang w:val="en-US"/>
+        </w:rPr>
+        <w:t xml:space="preserve"> </w:t>
+      </w:r>
+      <w:r>
+        <w:rPr>
+          <w:color w:val="FF0000"/>
+          <w:lang w:val="en-US"/>
+        </w:rPr>
+        <w:t>ELSE</w:t>
+      </w:r>
+      <w:r>
+        <w:rPr>
+          <w:lang w:val="en-US"/>
+        </w:rPr>
+        <w:t xml:space="preserve"> OTHER TEXT</w:t>
+      </w:r>
+      <w:r>
+        <w:rPr>
+          <w:lang w:val="en-US"/>
+        </w:rPr>
+        <w:t xml:space="preserve"> </w:t>
+      </w:r>
+      <w:r>
+        <w:rPr>
+          <w:color w:val="FF0000"/>
+          <w:lang w:val="en-US"/>
+        </w:rPr>
+        <w:t>ENDIF</w:t>
+      </w:r>
+    </w:p>
+    <w:p>
+      <w:pPr>
+        <w:rPr>
+          <w:color w:val="FF0000"/>
+          <w:lang w:val="en-US"/>
+        </w:rPr>
+      </w:pPr>
     </w:p>
     <w:sectPr>
       <w:pgSz w:w="11906" w:h="16838"/>

</xml_diff>

<commit_message>
Condition Problem Fixed, Tree Preparing Successfully
</commit_message>
<xml_diff>
--- a/test.docx
+++ b/test.docx
@@ -14,47 +14,53 @@
           <w:color w:val="FF0000"/>
           <w:lang w:val="en-US"/>
         </w:rPr>
-        <w:t>IF CONDITION 1 THEN</w:t>
-      </w:r>
-      <w:r>
-        <w:rPr>
-          <w:color w:val="FF0000"/>
+        <w:t xml:space="preserve">IF CONDITION 1 THEN </w:t>
+      </w:r>
+      <w:r>
+        <w:rPr>
+          <w:lang w:val="en-US"/>
+        </w:rPr>
+        <w:t>SOME</w:t>
+      </w:r>
+      <w:r>
+        <w:rPr>
           <w:lang w:val="en-US"/>
         </w:rPr>
         <w:t xml:space="preserve"> </w:t>
       </w:r>
       <w:r>
         <w:rPr>
-          <w:lang w:val="en-US"/>
-        </w:rPr>
-        <w:t>SOME</w:t>
-      </w:r>
-      <w:r>
-        <w:rPr>
+          <w:color w:val="FF0000"/>
+          <w:lang w:val="en-US"/>
+        </w:rPr>
+        <w:t xml:space="preserve">IF CONDITION </w:t>
+      </w:r>
+      <w:r>
+        <w:rPr>
+          <w:color w:val="FF0000"/>
+          <w:lang w:val="en-US"/>
+        </w:rPr>
+        <w:t>5</w:t>
+      </w:r>
+      <w:r>
+        <w:rPr>
+          <w:color w:val="FF0000"/>
+          <w:lang w:val="en-US"/>
+        </w:rPr>
+        <w:t xml:space="preserve"> THEN</w:t>
+      </w:r>
+      <w:r>
+        <w:rPr>
+          <w:color w:val="FF0000"/>
           <w:lang w:val="en-US"/>
         </w:rPr>
         <w:t xml:space="preserve"> </w:t>
       </w:r>
       <w:r>
         <w:rPr>
-          <w:color w:val="FF0000"/>
-          <w:lang w:val="en-US"/>
-        </w:rPr>
-        <w:t xml:space="preserve">IF CONDITION </w:t>
-      </w:r>
-      <w:r>
-        <w:rPr>
-          <w:color w:val="FF0000"/>
-          <w:lang w:val="en-US"/>
-        </w:rPr>
-        <w:t>4</w:t>
-      </w:r>
-      <w:r>
-        <w:rPr>
-          <w:color w:val="FF0000"/>
-          <w:lang w:val="en-US"/>
-        </w:rPr>
-        <w:t xml:space="preserve"> THEN</w:t>
+          <w:lang w:val="en-US"/>
+        </w:rPr>
+        <w:t>SAMPLE</w:t>
       </w:r>
       <w:r>
         <w:rPr>
@@ -65,31 +71,77 @@
       </w:r>
       <w:r>
         <w:rPr>
-          <w:lang w:val="en-US"/>
-        </w:rPr>
-        <w:t xml:space="preserve">TEXT 1 </w:t>
+          <w:color w:val="FF0000"/>
+          <w:lang w:val="en-US"/>
+        </w:rPr>
+        <w:t>ENDIF</w:t>
       </w:r>
       <w:bookmarkStart w:id="0" w:name="_GoBack"/>
-      <w:r>
-        <w:rPr>
-          <w:color w:val="FF0000"/>
-          <w:lang w:val="en-US"/>
-        </w:rPr>
-        <w:t>END IF</w:t>
-      </w:r>
-      <w:r>
-        <w:rPr>
-          <w:color w:val="FF0000"/>
+      <w:bookmarkEnd w:id="0"/>
+      <w:r>
+        <w:rPr>
           <w:lang w:val="en-US"/>
         </w:rPr>
         <w:t xml:space="preserve"> </w:t>
       </w:r>
-      <w:bookmarkEnd w:id="0"/>
       <w:r>
         <w:rPr>
           <w:lang w:val="en-US"/>
         </w:rPr>
         <w:t>TEXT</w:t>
+      </w:r>
+      <w:r>
+        <w:rPr>
+          <w:lang w:val="en-US"/>
+        </w:rPr>
+        <w:t xml:space="preserve"> </w:t>
+      </w:r>
+      <w:r>
+        <w:rPr>
+          <w:color w:val="FF0000"/>
+          <w:lang w:val="en-US"/>
+        </w:rPr>
+        <w:t>ELSE</w:t>
+      </w:r>
+      <w:r>
+        <w:rPr>
+          <w:lang w:val="en-US"/>
+        </w:rPr>
+        <w:t xml:space="preserve"> OTHER TEXT</w:t>
+      </w:r>
+      <w:r>
+        <w:rPr>
+          <w:lang w:val="en-US"/>
+        </w:rPr>
+        <w:t xml:space="preserve"> </w:t>
+      </w:r>
+      <w:r>
+        <w:rPr>
+          <w:color w:val="FF0000"/>
+          <w:lang w:val="en-US"/>
+        </w:rPr>
+        <w:t>ENDIF</w:t>
+      </w:r>
+    </w:p>
+    <w:p>
+      <w:pPr>
+        <w:rPr>
+          <w:color w:val="FF0000"/>
+          <w:lang w:val="en-US"/>
+        </w:rPr>
+      </w:pPr>
+      <w:r>
+        <w:rPr>
+          <w:color w:val="FF0000"/>
+          <w:lang w:val="en-US"/>
+        </w:rPr>
+        <w:t xml:space="preserve">IF CONDITION 2 THEN </w:t>
+      </w:r>
+      <w:r>
+        <w:rPr>
+          <w:lang w:val="en-US"/>
+        </w:rPr>
+        <w:t>SOME TEXT</w:t>
       </w:r>
       <w:r>
         <w:rPr>
@@ -144,96 +196,7 @@
           <w:color w:val="FF0000"/>
           <w:lang w:val="en-US"/>
         </w:rPr>
-        <w:t xml:space="preserve">IF CONDITION </w:t>
-      </w:r>
-      <w:r>
-        <w:rPr>
-          <w:color w:val="FF0000"/>
-          <w:lang w:val="en-US"/>
-        </w:rPr>
-        <w:t>2</w:t>
-      </w:r>
-      <w:r>
-        <w:rPr>
-          <w:color w:val="FF0000"/>
-          <w:lang w:val="en-US"/>
-        </w:rPr>
-        <w:t xml:space="preserve"> THEN </w:t>
-      </w:r>
-      <w:r>
-        <w:rPr>
-          <w:lang w:val="en-US"/>
-        </w:rPr>
-        <w:t>SOME TEXT</w:t>
-      </w:r>
-      <w:r>
-        <w:rPr>
-          <w:lang w:val="en-US"/>
-        </w:rPr>
-        <w:t xml:space="preserve"> </w:t>
-      </w:r>
-      <w:r>
-        <w:rPr>
-          <w:color w:val="FF0000"/>
-          <w:lang w:val="en-US"/>
-        </w:rPr>
-        <w:t>ELSE</w:t>
-      </w:r>
-      <w:r>
-        <w:rPr>
-          <w:lang w:val="en-US"/>
-        </w:rPr>
-        <w:t xml:space="preserve"> OTHER TEXT</w:t>
-      </w:r>
-      <w:r>
-        <w:rPr>
-          <w:lang w:val="en-US"/>
-        </w:rPr>
-        <w:t xml:space="preserve"> </w:t>
-      </w:r>
-      <w:r>
-        <w:rPr>
-          <w:color w:val="FF0000"/>
-          <w:lang w:val="en-US"/>
-        </w:rPr>
-        <w:t>ENDIF</w:t>
-      </w:r>
-    </w:p>
-    <w:p>
-      <w:pPr>
-        <w:rPr>
-          <w:color w:val="FF0000"/>
-          <w:lang w:val="en-US"/>
-        </w:rPr>
-      </w:pPr>
-    </w:p>
-    <w:p>
-      <w:pPr>
-        <w:rPr>
-          <w:color w:val="FF0000"/>
-          <w:lang w:val="en-US"/>
-        </w:rPr>
-      </w:pPr>
-      <w:r>
-        <w:rPr>
-          <w:color w:val="FF0000"/>
-          <w:lang w:val="en-US"/>
-        </w:rPr>
-        <w:t xml:space="preserve">IF CONDITION </w:t>
-      </w:r>
-      <w:r>
-        <w:rPr>
-          <w:color w:val="FF0000"/>
-          <w:lang w:val="en-US"/>
-        </w:rPr>
-        <w:t>3</w:t>
-      </w:r>
-      <w:r>
-        <w:rPr>
-          <w:color w:val="FF0000"/>
-          <w:lang w:val="en-US"/>
-        </w:rPr>
-        <w:t xml:space="preserve"> THEN </w:t>
+        <w:t xml:space="preserve">IF CONDITION 3 THEN </w:t>
       </w:r>
       <w:r>
         <w:rPr>

</xml_diff>

<commit_message>
Tree Working Properly, Script Parsing and Map Parsing Remains
</commit_message>
<xml_diff>
--- a/test.docx
+++ b/test.docx
@@ -40,46 +40,46 @@
           <w:color w:val="FF0000"/>
           <w:lang w:val="en-US"/>
         </w:rPr>
-        <w:t>5</w:t>
-      </w:r>
-      <w:r>
-        <w:rPr>
-          <w:color w:val="FF0000"/>
-          <w:lang w:val="en-US"/>
-        </w:rPr>
-        <w:t xml:space="preserve"> THEN</w:t>
-      </w:r>
-      <w:r>
-        <w:rPr>
-          <w:color w:val="FF0000"/>
-          <w:lang w:val="en-US"/>
-        </w:rPr>
-        <w:t xml:space="preserve"> </w:t>
-      </w:r>
-      <w:r>
-        <w:rPr>
-          <w:lang w:val="en-US"/>
-        </w:rPr>
-        <w:t>SAMPLE</w:t>
-      </w:r>
-      <w:r>
-        <w:rPr>
-          <w:color w:val="FF0000"/>
-          <w:lang w:val="en-US"/>
-        </w:rPr>
-        <w:t xml:space="preserve"> </w:t>
-      </w:r>
-      <w:r>
-        <w:rPr>
-          <w:color w:val="FF0000"/>
-          <w:lang w:val="en-US"/>
-        </w:rPr>
-        <w:t>ENDIF</w:t>
+        <w:t>4</w:t>
       </w:r>
       <w:bookmarkStart w:id="0" w:name="_GoBack"/>
       <w:bookmarkEnd w:id="0"/>
       <w:r>
         <w:rPr>
+          <w:color w:val="FF0000"/>
+          <w:lang w:val="en-US"/>
+        </w:rPr>
+        <w:t xml:space="preserve"> THEN</w:t>
+      </w:r>
+      <w:r>
+        <w:rPr>
+          <w:color w:val="FF0000"/>
+          <w:lang w:val="en-US"/>
+        </w:rPr>
+        <w:t xml:space="preserve"> </w:t>
+      </w:r>
+      <w:r>
+        <w:rPr>
+          <w:lang w:val="en-US"/>
+        </w:rPr>
+        <w:t>SAMPLE</w:t>
+      </w:r>
+      <w:r>
+        <w:rPr>
+          <w:color w:val="FF0000"/>
+          <w:lang w:val="en-US"/>
+        </w:rPr>
+        <w:t xml:space="preserve"> </w:t>
+      </w:r>
+      <w:r>
+        <w:rPr>
+          <w:color w:val="FF0000"/>
+          <w:lang w:val="en-US"/>
+        </w:rPr>
+        <w:t>ENDIF</w:t>
+      </w:r>
+      <w:r>
+        <w:rPr>
           <w:lang w:val="en-US"/>
         </w:rPr>
         <w:t xml:space="preserve"> </w:t>
@@ -109,6 +109,79 @@
         </w:rPr>
         <w:t xml:space="preserve"> OTHER TEXT</w:t>
       </w:r>
+      <w:r>
+        <w:rPr>
+          <w:lang w:val="en-US"/>
+        </w:rPr>
+        <w:t xml:space="preserve"> </w:t>
+      </w:r>
+      <w:r>
+        <w:rPr>
+          <w:color w:val="FF0000"/>
+          <w:lang w:val="en-US"/>
+        </w:rPr>
+        <w:t xml:space="preserve">IF CONDITION </w:t>
+      </w:r>
+      <w:r>
+        <w:rPr>
+          <w:color w:val="FF0000"/>
+          <w:lang w:val="en-US"/>
+        </w:rPr>
+        <w:t>5</w:t>
+      </w:r>
+      <w:r>
+        <w:rPr>
+          <w:color w:val="FF0000"/>
+          <w:lang w:val="en-US"/>
+        </w:rPr>
+        <w:t xml:space="preserve"> THEN </w:t>
+      </w:r>
+      <w:r>
+        <w:rPr>
+          <w:lang w:val="en-US"/>
+        </w:rPr>
+        <w:t>SOME TEXT</w:t>
+      </w:r>
+      <w:r>
+        <w:rPr>
+          <w:lang w:val="en-US"/>
+        </w:rPr>
+        <w:t xml:space="preserve"> </w:t>
+      </w:r>
+      <w:r>
+        <w:rPr>
+          <w:color w:val="FF0000"/>
+          <w:lang w:val="en-US"/>
+        </w:rPr>
+        <w:t>ELSE</w:t>
+      </w:r>
+      <w:r>
+        <w:rPr>
+          <w:lang w:val="en-US"/>
+        </w:rPr>
+        <w:t xml:space="preserve"> OTHER TEXT</w:t>
+      </w:r>
+      <w:r>
+        <w:rPr>
+          <w:lang w:val="en-US"/>
+        </w:rPr>
+        <w:t xml:space="preserve"> </w:t>
+      </w:r>
+      <w:r>
+        <w:rPr>
+          <w:color w:val="FF0000"/>
+          <w:lang w:val="en-US"/>
+        </w:rPr>
+        <w:t>ENDIF</w:t>
+      </w:r>
+    </w:p>
+    <w:p>
+      <w:pPr>
+        <w:rPr>
+          <w:color w:val="FF0000"/>
+          <w:lang w:val="en-US"/>
+        </w:rPr>
+      </w:pPr>
       <w:r>
         <w:rPr>
           <w:lang w:val="en-US"/>

</xml_diff>